<commit_message>
Added Tables for uploads and uploadedfiles
</commit_message>
<xml_diff>
--- a/ProjectDesign.docx
+++ b/ProjectDesign.docx
@@ -99,13 +99,7 @@
         <w:rPr>
           <w:rFonts w:ascii="Courier New" w:hAnsi="Courier New" w:cs="Courier New"/>
         </w:rPr>
-        <w:t>Conversation list - It is the entity that will store the conversations a user has with other us</w:t>
-      </w:r>
-      <w:r>
-        <w:rPr>
-          <w:rFonts w:ascii="Courier New" w:hAnsi="Courier New" w:cs="Courier New"/>
-        </w:rPr>
-        <w:t>ers of the site.</w:t>
+        <w:t>Conversation list - It is the entity that will store the conversations a user has with other users of the site.</w:t>
       </w:r>
     </w:p>
     <w:p>
@@ -161,13 +155,7 @@
         <w:rPr>
           <w:rFonts w:ascii="Courier New" w:hAnsi="Courier New" w:cs="Courier New"/>
         </w:rPr>
-        <w:t>Uploaded files -  They are the files that are uploaded by the</w:t>
-      </w:r>
-      <w:r>
-        <w:rPr>
-          <w:rFonts w:ascii="Courier New" w:hAnsi="Courier New" w:cs="Courier New"/>
-        </w:rPr>
-        <w:t xml:space="preserve"> user to accompany their book listing(for quality assurance).</w:t>
+        <w:t>Uploaded files -  They are the files that are uploaded by the user to accompany their book listing(for quality assurance).</w:t>
       </w:r>
     </w:p>
     <w:p>
@@ -295,13 +283,7 @@
         <w:rPr>
           <w:rFonts w:ascii="Courier New" w:hAnsi="Courier New" w:cs="Courier New"/>
         </w:rPr>
-        <w:t xml:space="preserve">    - profile picture: This is </w:t>
-      </w:r>
-      <w:r>
-        <w:rPr>
-          <w:rFonts w:ascii="Courier New" w:hAnsi="Courier New" w:cs="Courier New"/>
-        </w:rPr>
-        <w:t>the user's profile picture. The website creates a default profile picture</w:t>
+        <w:t xml:space="preserve">    - profile picture: This is the user's profile picture. The website creates a default profile picture</w:t>
       </w:r>
     </w:p>
     <w:p>
@@ -343,13 +325,7 @@
         <w:rPr>
           <w:rFonts w:ascii="Courier New" w:hAnsi="Courier New" w:cs="Courier New"/>
         </w:rPr>
-        <w:t xml:space="preserve">    - username: This is an optional field. If there is none s</w:t>
-      </w:r>
-      <w:r>
-        <w:rPr>
-          <w:rFonts w:ascii="Courier New" w:hAnsi="Courier New" w:cs="Courier New"/>
-        </w:rPr>
-        <w:t>pecified, it will default to their email.</w:t>
+        <w:t xml:space="preserve">    - username: This is an optional field. If there is none specified, it will default to their email.</w:t>
       </w:r>
     </w:p>
     <w:p>
@@ -435,13 +411,7 @@
         <w:rPr>
           <w:rFonts w:ascii="Courier New" w:hAnsi="Courier New" w:cs="Courier New"/>
         </w:rPr>
-        <w:t xml:space="preserve">    -date: PRIMARY KEY This is the date/time</w:t>
-      </w:r>
-      <w:r>
-        <w:rPr>
-          <w:rFonts w:ascii="Courier New" w:hAnsi="Courier New" w:cs="Courier New"/>
-        </w:rPr>
-        <w:t xml:space="preserve"> at which the message is sent</w:t>
+        <w:t xml:space="preserve">    -date: PRIMARY KEY This is the date/time at which the message is sent</w:t>
       </w:r>
     </w:p>
     <w:p>
@@ -505,13 +475,7 @@
         <w:rPr>
           <w:rFonts w:ascii="Courier New" w:hAnsi="Courier New" w:cs="Courier New"/>
         </w:rPr>
-        <w:t xml:space="preserve">    -filename: PRIMARY KEY This is the name of the fi</w:t>
-      </w:r>
-      <w:r>
-        <w:rPr>
-          <w:rFonts w:ascii="Courier New" w:hAnsi="Courier New" w:cs="Courier New"/>
-        </w:rPr>
-        <w:t>le that the user wants to upload and it needs to  have a unique name</w:t>
+        <w:t xml:space="preserve">    -filename: PRIMARY KEY This is the name of the file that the user wants to upload and it needs to  have a unique name</w:t>
       </w:r>
     </w:p>
     <w:p>
@@ -561,13 +525,7 @@
         <w:rPr>
           <w:rFonts w:ascii="Courier New" w:hAnsi="Courier New" w:cs="Courier New"/>
         </w:rPr>
-        <w:t xml:space="preserve">    -price: the price of the book in the listing. This w</w:t>
-      </w:r>
-      <w:r>
-        <w:rPr>
-          <w:rFonts w:ascii="Courier New" w:hAnsi="Courier New" w:cs="Courier New"/>
-        </w:rPr>
-        <w:t>ill be required.</w:t>
+        <w:t xml:space="preserve">    -price: the price of the book in the listing. This will be required.</w:t>
       </w:r>
     </w:p>
     <w:p>
@@ -676,13 +634,7 @@
         <w:rPr>
           <w:rFonts w:ascii="Courier New" w:hAnsi="Courier New" w:cs="Courier New"/>
         </w:rPr>
-        <w:t>DEPENDENCI</w:t>
-      </w:r>
-      <w:r>
-        <w:rPr>
-          <w:rFonts w:ascii="Courier New" w:hAnsi="Courier New" w:cs="Courier New"/>
-        </w:rPr>
-        <w:t>ES</w:t>
+        <w:t>DEPENDENCIES</w:t>
       </w:r>
     </w:p>
     <w:p>
@@ -724,13 +676,7 @@
         <w:rPr>
           <w:rFonts w:ascii="Courier New" w:hAnsi="Courier New" w:cs="Courier New"/>
         </w:rPr>
-        <w:t xml:space="preserve">- The presence of conversations depends on the </w:t>
-      </w:r>
-      <w:r>
-        <w:rPr>
-          <w:rFonts w:ascii="Courier New" w:hAnsi="Courier New" w:cs="Courier New"/>
-        </w:rPr>
-        <w:t>presence of messages.</w:t>
+        <w:t>- The presence of conversations depends on the presence of messages.</w:t>
       </w:r>
     </w:p>
     <w:p>
@@ -794,13 +740,7 @@
         <w:rPr>
           <w:rFonts w:ascii="Courier New" w:hAnsi="Courier New" w:cs="Courier New"/>
         </w:rPr>
-        <w:t>----------------------------------------------------------------------------------------------------</w:t>
-      </w:r>
-      <w:r>
-        <w:rPr>
-          <w:rFonts w:ascii="Courier New" w:hAnsi="Courier New" w:cs="Courier New"/>
-        </w:rPr>
-        <w:t>------</w:t>
+        <w:t>----------------------------------------------------------------------------------------------------------</w:t>
       </w:r>
     </w:p>
     <w:p>
@@ -856,13 +796,7 @@
         <w:rPr>
           <w:rFonts w:ascii="Courier New" w:hAnsi="Courier New" w:cs="Courier New"/>
         </w:rPr>
-        <w:t>Listing - re</w:t>
-      </w:r>
-      <w:r>
-        <w:rPr>
-          <w:rFonts w:ascii="Courier New" w:hAnsi="Courier New" w:cs="Courier New"/>
-        </w:rPr>
-        <w:t xml:space="preserve">fers to the department and course that the listing belongs to </w:t>
+        <w:t xml:space="preserve">Listing - refers to the department and course that the listing belongs to </w:t>
       </w:r>
     </w:p>
     <w:p>
@@ -898,8 +832,6 @@
         </w:rPr>
         <w:t>y</w:t>
       </w:r>
-      <w:bookmarkStart w:id="0" w:name="_GoBack"/>
-      <w:bookmarkEnd w:id="0"/>
       <w:r>
         <w:rPr>
           <w:rFonts w:ascii="Courier New" w:hAnsi="Courier New" w:cs="Courier New"/>
@@ -940,13 +872,7 @@
         <w:rPr>
           <w:rFonts w:ascii="Courier New" w:hAnsi="Courier New" w:cs="Courier New"/>
         </w:rPr>
-        <w:t>---------------------------------------------------------</w:t>
-      </w:r>
-      <w:r>
-        <w:rPr>
-          <w:rFonts w:ascii="Courier New" w:hAnsi="Courier New" w:cs="Courier New"/>
-        </w:rPr>
-        <w:t>-------------------------------------------------</w:t>
+        <w:t>----------------------------------------------------------------------------------------------------------</w:t>
       </w:r>
     </w:p>
     <w:p>
@@ -1016,13 +942,7 @@
         <w:rPr>
           <w:rFonts w:ascii="Courier New" w:hAnsi="Courier New" w:cs="Courier New"/>
         </w:rPr>
-        <w:t>-price: must only co</w:t>
-      </w:r>
-      <w:r>
-        <w:rPr>
-          <w:rFonts w:ascii="Courier New" w:hAnsi="Courier New" w:cs="Courier New"/>
-        </w:rPr>
-        <w:t>ntain integers</w:t>
+        <w:t>-price: must only contain integers</w:t>
       </w:r>
     </w:p>
     <w:p>
@@ -1064,13 +984,7 @@
         <w:rPr>
           <w:rFonts w:ascii="Courier New" w:hAnsi="Courier New" w:cs="Courier New"/>
         </w:rPr>
-        <w:t>-For conversations between two users, only those two users will have acc</w:t>
-      </w:r>
-      <w:r>
-        <w:rPr>
-          <w:rFonts w:ascii="Courier New" w:hAnsi="Courier New" w:cs="Courier New"/>
-        </w:rPr>
-        <w:t>ess to the conversation.</w:t>
+        <w:t>-For conversations between two users, only those two users will have access to the conversation.</w:t>
       </w:r>
     </w:p>
     <w:p>
@@ -1128,13 +1042,7 @@
         <w:rPr>
           <w:rFonts w:ascii="Courier New" w:hAnsi="Courier New" w:cs="Courier New"/>
         </w:rPr>
-        <w:t>- multi-way relationship: There is</w:t>
-      </w:r>
-      <w:r>
-        <w:rPr>
-          <w:rFonts w:ascii="Courier New" w:hAnsi="Courier New" w:cs="Courier New"/>
-        </w:rPr>
-        <w:t xml:space="preserve"> a multiway relatiionship between department, course and listing. A listing</w:t>
+        <w:t>- multi-way relationship: There is a multiway relatiionship between department, course and listing. A listing</w:t>
       </w:r>
     </w:p>
     <w:p>
@@ -1163,13 +1071,7 @@
         <w:rPr>
           <w:rFonts w:ascii="Courier New" w:hAnsi="Courier New" w:cs="Courier New"/>
         </w:rPr>
-        <w:t>- Role in a Relationsip: There is a role of User1 and User2 in the Talks to relation beca</w:t>
-      </w:r>
-      <w:r>
-        <w:rPr>
-          <w:rFonts w:ascii="Courier New" w:hAnsi="Courier New" w:cs="Courier New"/>
-        </w:rPr>
-        <w:t>use two users need to be messaging each other in the conversation.</w:t>
+        <w:t>- Role in a Relationsip: There is a role of User1 and User2 in the Talks to relation because two users need to be messaging each other in the conversation.</w:t>
       </w:r>
     </w:p>
     <w:p>
@@ -2187,6 +2089,183 @@
           <w:noProof/>
         </w:rPr>
       </w:pPr>
+    </w:p>
+    <w:p>
+      <w:pPr>
+        <w:pStyle w:val="PlainText"/>
+        <w:rPr>
+          <w:rFonts w:ascii="Courier New" w:hAnsi="Courier New" w:cs="Courier New"/>
+          <w:noProof/>
+        </w:rPr>
+      </w:pPr>
+      <w:r>
+        <w:rPr>
+          <w:noProof/>
+        </w:rPr>
+        <w:drawing>
+          <wp:inline distT="0" distB="0" distL="0" distR="0" wp14:anchorId="237AB650" wp14:editId="6E44BF63">
+            <wp:extent cx="1054677" cy="2651760"/>
+            <wp:effectExtent l="0" t="0" r="0" b="0"/>
+            <wp:docPr id="2" name="Picture 2"/>
+            <wp:cNvGraphicFramePr>
+              <a:graphicFrameLocks xmlns:a="http://schemas.openxmlformats.org/drawingml/2006/main" noChangeAspect="1"/>
+            </wp:cNvGraphicFramePr>
+            <a:graphic xmlns:a="http://schemas.openxmlformats.org/drawingml/2006/main">
+              <a:graphicData uri="http://schemas.openxmlformats.org/drawingml/2006/picture">
+                <pic:pic xmlns:pic="http://schemas.openxmlformats.org/drawingml/2006/picture">
+                  <pic:nvPicPr>
+                    <pic:cNvPr id="0" name="Picture 1"/>
+                    <pic:cNvPicPr>
+                      <a:picLocks noChangeAspect="1" noChangeArrowheads="1"/>
+                    </pic:cNvPicPr>
+                  </pic:nvPicPr>
+                  <pic:blipFill>
+                    <a:blip r:embed="rId15">
+                      <a:extLst>
+                        <a:ext uri="{28A0092B-C50C-407E-A947-70E740481C1C}">
+                          <a14:useLocalDpi xmlns:a14="http://schemas.microsoft.com/office/drawing/2010/main" val="0"/>
+                        </a:ext>
+                      </a:extLst>
+                    </a:blip>
+                    <a:srcRect/>
+                    <a:stretch>
+                      <a:fillRect/>
+                    </a:stretch>
+                  </pic:blipFill>
+                  <pic:spPr bwMode="auto">
+                    <a:xfrm>
+                      <a:off x="0" y="0"/>
+                      <a:ext cx="1062925" cy="2672497"/>
+                    </a:xfrm>
+                    <a:prstGeom prst="rect">
+                      <a:avLst/>
+                    </a:prstGeom>
+                    <a:noFill/>
+                    <a:ln>
+                      <a:noFill/>
+                    </a:ln>
+                  </pic:spPr>
+                </pic:pic>
+              </a:graphicData>
+            </a:graphic>
+          </wp:inline>
+        </w:drawing>
+      </w:r>
+    </w:p>
+    <w:p>
+      <w:pPr>
+        <w:pStyle w:val="PlainText"/>
+        <w:rPr>
+          <w:rFonts w:ascii="Courier New" w:hAnsi="Courier New" w:cs="Courier New"/>
+          <w:noProof/>
+        </w:rPr>
+      </w:pPr>
+      <w:r>
+        <w:rPr>
+          <w:rFonts w:ascii="Courier New" w:hAnsi="Courier New" w:cs="Courier New"/>
+          <w:noProof/>
+        </w:rPr>
+        <w:t>Uploadedfiles Table</w:t>
+      </w:r>
+    </w:p>
+    <w:p>
+      <w:pPr>
+        <w:pStyle w:val="PlainText"/>
+        <w:rPr>
+          <w:rFonts w:ascii="Courier New" w:hAnsi="Courier New" w:cs="Courier New"/>
+          <w:noProof/>
+        </w:rPr>
+      </w:pPr>
+      <w:r>
+        <w:rPr>
+          <w:noProof/>
+        </w:rPr>
+        <w:lastRenderedPageBreak/>
+        <w:drawing>
+          <wp:anchor distT="0" distB="0" distL="114300" distR="114300" simplePos="0" relativeHeight="251662336" behindDoc="0" locked="0" layoutInCell="1" allowOverlap="1" wp14:anchorId="70FE152B" wp14:editId="020E16AB">
+            <wp:simplePos x="0" y="0"/>
+            <wp:positionH relativeFrom="margin">
+              <wp:posOffset>-635</wp:posOffset>
+            </wp:positionH>
+            <wp:positionV relativeFrom="paragraph">
+              <wp:posOffset>266700</wp:posOffset>
+            </wp:positionV>
+            <wp:extent cx="2286000" cy="2979420"/>
+            <wp:effectExtent l="0" t="0" r="0" b="0"/>
+            <wp:wrapTopAndBottom/>
+            <wp:docPr id="3" name="Picture 3"/>
+            <wp:cNvGraphicFramePr>
+              <a:graphicFrameLocks xmlns:a="http://schemas.openxmlformats.org/drawingml/2006/main" noChangeAspect="1"/>
+            </wp:cNvGraphicFramePr>
+            <a:graphic xmlns:a="http://schemas.openxmlformats.org/drawingml/2006/main">
+              <a:graphicData uri="http://schemas.openxmlformats.org/drawingml/2006/picture">
+                <pic:pic xmlns:pic="http://schemas.openxmlformats.org/drawingml/2006/picture">
+                  <pic:nvPicPr>
+                    <pic:cNvPr id="0" name="Picture 2"/>
+                    <pic:cNvPicPr>
+                      <a:picLocks noChangeAspect="1" noChangeArrowheads="1"/>
+                    </pic:cNvPicPr>
+                  </pic:nvPicPr>
+                  <pic:blipFill>
+                    <a:blip r:embed="rId16">
+                      <a:extLst>
+                        <a:ext uri="{28A0092B-C50C-407E-A947-70E740481C1C}">
+                          <a14:useLocalDpi xmlns:a14="http://schemas.microsoft.com/office/drawing/2010/main" val="0"/>
+                        </a:ext>
+                      </a:extLst>
+                    </a:blip>
+                    <a:srcRect/>
+                    <a:stretch>
+                      <a:fillRect/>
+                    </a:stretch>
+                  </pic:blipFill>
+                  <pic:spPr bwMode="auto">
+                    <a:xfrm>
+                      <a:off x="0" y="0"/>
+                      <a:ext cx="2286000" cy="2979420"/>
+                    </a:xfrm>
+                    <a:prstGeom prst="rect">
+                      <a:avLst/>
+                    </a:prstGeom>
+                    <a:noFill/>
+                    <a:ln>
+                      <a:noFill/>
+                    </a:ln>
+                  </pic:spPr>
+                </pic:pic>
+              </a:graphicData>
+            </a:graphic>
+            <wp14:sizeRelV relativeFrom="margin">
+              <wp14:pctHeight>0</wp14:pctHeight>
+            </wp14:sizeRelV>
+          </wp:anchor>
+        </w:drawing>
+      </w:r>
+    </w:p>
+    <w:p>
+      <w:pPr>
+        <w:pStyle w:val="PlainText"/>
+        <w:rPr>
+          <w:rFonts w:ascii="Courier New" w:hAnsi="Courier New" w:cs="Courier New"/>
+          <w:noProof/>
+        </w:rPr>
+      </w:pPr>
+      <w:r>
+        <w:rPr>
+          <w:rFonts w:ascii="Courier New" w:hAnsi="Courier New" w:cs="Courier New"/>
+          <w:noProof/>
+        </w:rPr>
+        <w:t>Uploades Table</w:t>
+      </w:r>
+      <w:r>
+        <w:rPr>
+          <w:rFonts w:ascii="Courier New" w:hAnsi="Courier New" w:cs="Courier New"/>
+          <w:noProof/>
+        </w:rPr>
+        <w:t>s</w:t>
+      </w:r>
+      <w:bookmarkStart w:id="0" w:name="_GoBack"/>
+      <w:bookmarkEnd w:id="0"/>
     </w:p>
     <w:sectPr>
       <w:pgSz w:w="12240" w:h="15840"/>
@@ -2321,6 +2400,7 @@
     <w:lsdException w:name="HTML Sample" w:semiHidden="1" w:unhideWhenUsed="1"/>
     <w:lsdException w:name="HTML Typewriter" w:semiHidden="1" w:unhideWhenUsed="1"/>
     <w:lsdException w:name="HTML Variable" w:semiHidden="1" w:unhideWhenUsed="1"/>
+    <w:lsdException w:name="Normal Table" w:semiHidden="1" w:unhideWhenUsed="1"/>
     <w:lsdException w:name="annotation subject" w:semiHidden="1" w:unhideWhenUsed="1"/>
     <w:lsdException w:name="No List" w:semiHidden="1" w:unhideWhenUsed="1"/>
     <w:lsdException w:name="Outline List 1" w:semiHidden="1" w:unhideWhenUsed="1"/>
@@ -2367,8 +2447,10 @@
     <w:lsdException w:name="Table Subtle 2" w:semiHidden="1" w:unhideWhenUsed="1"/>
     <w:lsdException w:name="Table Web 1" w:semiHidden="1" w:unhideWhenUsed="1"/>
     <w:lsdException w:name="Table Web 2" w:semiHidden="1" w:unhideWhenUsed="1"/>
+    <w:lsdException w:name="Table Web 3" w:semiHidden="1" w:unhideWhenUsed="1"/>
     <w:lsdException w:name="Balloon Text" w:semiHidden="1" w:unhideWhenUsed="1"/>
     <w:lsdException w:name="Table Grid" w:uiPriority="39"/>
+    <w:lsdException w:name="Table Theme" w:semiHidden="1" w:unhideWhenUsed="1"/>
     <w:lsdException w:name="Placeholder Text" w:semiHidden="1"/>
     <w:lsdException w:name="No Spacing" w:uiPriority="1" w:qFormat="1"/>
     <w:lsdException w:name="Light Shading" w:uiPriority="60"/>

</xml_diff>